<commit_message>
Modified privelege system to make it more sophisticated and updated ReadMe with usage instructions
</commit_message>
<xml_diff>
--- a/Test Cases.docx
+++ b/Test Cases.docx
@@ -58,13 +58,8 @@
           </w:tcPr>
           <w:p>
             <w:r>
-              <w:t xml:space="preserve">View/Update Patient info from </w:t>
-            </w:r>
-            <w:proofErr w:type="gramStart"/>
-            <w:r>
-              <w:t>Patient</w:t>
-            </w:r>
-            <w:proofErr w:type="gramEnd"/>
+              <w:t>View/Update Patient info from Patient</w:t>
+            </w:r>
           </w:p>
         </w:tc>
         <w:tc>
@@ -83,15 +78,7 @@
           </w:tcPr>
           <w:p>
             <w:r>
-              <w:t xml:space="preserve">Login as patient and hit </w:t>
-            </w:r>
-            <w:proofErr w:type="gramStart"/>
-            <w:r>
-              <w:t>the my</w:t>
-            </w:r>
-            <w:proofErr w:type="gramEnd"/>
-            <w:r>
-              <w:t xml:space="preserve"> account button</w:t>
+              <w:t>Login as patient and hit the my account button</w:t>
             </w:r>
           </w:p>
         </w:tc>
@@ -103,13 +90,8 @@
           </w:tcPr>
           <w:p>
             <w:r>
-              <w:t xml:space="preserve">View/Update Patient info from </w:t>
-            </w:r>
-            <w:proofErr w:type="gramStart"/>
-            <w:r>
-              <w:t>Patient</w:t>
-            </w:r>
-            <w:proofErr w:type="gramEnd"/>
+              <w:t>View/Update Patient info from Patient</w:t>
+            </w:r>
           </w:p>
         </w:tc>
         <w:tc>
@@ -128,15 +110,7 @@
           </w:tcPr>
           <w:p>
             <w:r>
-              <w:t xml:space="preserve">Login as patient and hit </w:t>
-            </w:r>
-            <w:proofErr w:type="gramStart"/>
-            <w:r>
-              <w:t>the my</w:t>
-            </w:r>
-            <w:proofErr w:type="gramEnd"/>
-            <w:r>
-              <w:t xml:space="preserve"> account button and make a change to the account info</w:t>
+              <w:t>Login as patient and hit the my account button and make a change to the account info</w:t>
             </w:r>
           </w:p>
         </w:tc>
@@ -148,13 +122,8 @@
           </w:tcPr>
           <w:p>
             <w:r>
-              <w:t xml:space="preserve">View/Update Patient info from </w:t>
-            </w:r>
-            <w:proofErr w:type="gramStart"/>
-            <w:r>
-              <w:t>Patient</w:t>
-            </w:r>
-            <w:proofErr w:type="gramEnd"/>
+              <w:t>View/Update Patient info from Patient</w:t>
+            </w:r>
           </w:p>
         </w:tc>
         <w:tc>
@@ -165,23 +134,18 @@
             <w:r>
               <w:t>Bad update patient info</w:t>
             </w:r>
-          </w:p>
-        </w:tc>
-        <w:tc>
-          <w:tcPr>
-            <w:tcW w:w="3117" w:type="dxa"/>
-          </w:tcPr>
-          <w:p>
-            <w:r>
-              <w:t xml:space="preserve">Login as patient and hit </w:t>
-            </w:r>
-            <w:proofErr w:type="gramStart"/>
-            <w:r>
-              <w:t>the my</w:t>
-            </w:r>
-            <w:proofErr w:type="gramEnd"/>
-            <w:r>
-              <w:t xml:space="preserve"> account button and attempt to make a change to information you should not be able to change</w:t>
+            <w:r>
+              <w:t xml:space="preserve"> as Patient</w:t>
+            </w:r>
+          </w:p>
+        </w:tc>
+        <w:tc>
+          <w:tcPr>
+            <w:tcW w:w="3117" w:type="dxa"/>
+          </w:tcPr>
+          <w:p>
+            <w:r>
+              <w:t>Login as patient and hit the my account button and attempt to make a change to information you should not be able to change</w:t>
             </w:r>
           </w:p>
         </w:tc>
@@ -222,7 +186,13 @@
           </w:tcPr>
           <w:p>
             <w:r>
-              <w:t>Login as caregiver and hit the create patient button and fill in requisite information.</w:t>
+              <w:t xml:space="preserve">Login as </w:t>
+            </w:r>
+            <w:r>
+              <w:t xml:space="preserve">any </w:t>
+            </w:r>
+            <w:r>
+              <w:t>caregiver and hit the create patient button and fill in requisite information.</w:t>
             </w:r>
           </w:p>
         </w:tc>
@@ -254,7 +224,13 @@
           </w:tcPr>
           <w:p>
             <w:r>
-              <w:t>Login as caregiver and hit the create patient button and fill in bad information for new patient</w:t>
+              <w:t xml:space="preserve">Login as </w:t>
+            </w:r>
+            <w:r>
+              <w:t>any c</w:t>
+            </w:r>
+            <w:r>
+              <w:t>aregiver and hit the create patient button and fill in bad information for new patient</w:t>
             </w:r>
           </w:p>
         </w:tc>
@@ -266,7 +242,13 @@
           </w:tcPr>
           <w:p>
             <w:r>
-              <w:t>Search for patient as caregiver</w:t>
+              <w:t xml:space="preserve">Search for patient as </w:t>
+            </w:r>
+            <w:r>
+              <w:t>C</w:t>
+            </w:r>
+            <w:r>
+              <w:t>aregiver</w:t>
             </w:r>
           </w:p>
         </w:tc>
@@ -286,7 +268,13 @@
           </w:tcPr>
           <w:p>
             <w:r>
-              <w:t>Login as caregiver and hit the search patient button. Then click the patient you’d like to view in the list and hit the ‘view patient’ button.</w:t>
+              <w:t>Login as</w:t>
+            </w:r>
+            <w:r>
+              <w:t xml:space="preserve"> any</w:t>
+            </w:r>
+            <w:r>
+              <w:t xml:space="preserve"> caregiver and hit the search patient button. Then click the patient you’d like to view in the list and hit the ‘view patient’ button.</w:t>
             </w:r>
           </w:p>
         </w:tc>
@@ -301,7 +289,13 @@
           </w:tcPr>
           <w:p>
             <w:r>
-              <w:t>Search for patient as caregiver</w:t>
+              <w:t xml:space="preserve">Search for patient as </w:t>
+            </w:r>
+            <w:r>
+              <w:t>C</w:t>
+            </w:r>
+            <w:r>
+              <w:t>aregiver</w:t>
             </w:r>
           </w:p>
         </w:tc>
@@ -321,7 +315,13 @@
           </w:tcPr>
           <w:p>
             <w:r>
-              <w:t>Login as caregiver and hit the search patient button. Without clicking a patient and hit the ‘view patient’ button.</w:t>
+              <w:t xml:space="preserve">Login as </w:t>
+            </w:r>
+            <w:r>
+              <w:t xml:space="preserve">any </w:t>
+            </w:r>
+            <w:r>
+              <w:t>caregiver and hit the search patient button. Without clicking a patient and hit the ‘view patient’ button.</w:t>
             </w:r>
           </w:p>
         </w:tc>
@@ -434,17 +434,36 @@
           </w:tcPr>
           <w:p>
             <w:r>
-              <w:t xml:space="preserve">Login as doctor and click ‘search </w:t>
-            </w:r>
-            <w:proofErr w:type="gramStart"/>
-            <w:r>
-              <w:t>patients’</w:t>
-            </w:r>
-            <w:proofErr w:type="gramEnd"/>
-            <w:r>
-              <w:t>. There is no button to assign a patient, impossible to proceed.</w:t>
-            </w:r>
-          </w:p>
+              <w:t>Login as doctor and click ‘search patients’. There is no button to assign a patient, impossible to proceed.</w:t>
+            </w:r>
+          </w:p>
+        </w:tc>
+      </w:tr>
+      <w:tr>
+        <w:trPr>
+          <w:trHeight w:val="1106"/>
+        </w:trPr>
+        <w:tc>
+          <w:tcPr>
+            <w:tcW w:w="3116" w:type="dxa"/>
+          </w:tcPr>
+          <w:p>
+            <w:r>
+              <w:t>View/Update Patient Information as Caregiver</w:t>
+            </w:r>
+          </w:p>
+        </w:tc>
+        <w:tc>
+          <w:tcPr>
+            <w:tcW w:w="3117" w:type="dxa"/>
+          </w:tcPr>
+          <w:p/>
+        </w:tc>
+        <w:tc>
+          <w:tcPr>
+            <w:tcW w:w="3117" w:type="dxa"/>
+          </w:tcPr>
+          <w:p/>
         </w:tc>
       </w:tr>
       <w:tr>

</xml_diff>